<commit_message>
Finish title page draft 1.
</commit_message>
<xml_diff>
--- a/Rob Manuscript Files/Title page big 5.docx
+++ b/Rob Manuscript Files/Title page big 5.docx
@@ -21,12 +21,9 @@
           <w:sz w:val="24"/>
           <w:szCs w:val="24"/>
         </w:rPr>
-        <w:t>Title</w:t>
-      </w:r>
-    </w:p>
-    <w:p>
-      <w:pPr>
-        <w:spacing w:line="480" w:lineRule="auto"/>
+        <w:t xml:space="preserve">Experimental evidence </w:t>
+      </w:r>
+      <w:r>
         <w:rPr>
           <w:rFonts w:ascii="Times New Roman" w:eastAsia="Calibri" w:hAnsi="Times New Roman" w:cs="Times New Roman"/>
           <w:b/>
@@ -34,7 +31,8 @@
           <w:sz w:val="24"/>
           <w:szCs w:val="24"/>
         </w:rPr>
-      </w:pPr>
+        <w:t>reveals</w:t>
+      </w:r>
       <w:r>
         <w:rPr>
           <w:rFonts w:ascii="Times New Roman" w:eastAsia="Calibri" w:hAnsi="Times New Roman" w:cs="Times New Roman"/>
@@ -43,8 +41,296 @@
           <w:sz w:val="24"/>
           <w:szCs w:val="24"/>
         </w:rPr>
-        <w:t>Experimental evidence shows insect vector manipulation by plant viruses is not disrupted by vector host-race specialization.</w:t>
-      </w:r>
+        <w:t xml:space="preserve"> insect vector manipulation by plant viruses is not disrupted by vector host-race specialization</w:t>
+      </w:r>
+    </w:p>
+    <w:p>
+      <w:pPr>
+        <w:spacing w:line="480" w:lineRule="auto"/>
+        <w:rPr>
+          <w:rFonts w:ascii="Times New Roman" w:eastAsia="Calibri" w:hAnsi="Times New Roman" w:cs="Times New Roman"/>
+          <w:b/>
+          <w:bCs/>
+          <w:sz w:val="24"/>
+          <w:szCs w:val="24"/>
+        </w:rPr>
+      </w:pPr>
+    </w:p>
+    <w:p>
+      <w:pPr>
+        <w:spacing w:after="0" w:line="480" w:lineRule="auto"/>
+        <w:rPr>
+          <w:rFonts w:ascii="Times New Roman" w:eastAsia="Times New Roman" w:hAnsi="Times New Roman" w:cs="Times New Roman"/>
+          <w:sz w:val="24"/>
+          <w:szCs w:val="24"/>
+          <w:vertAlign w:val="superscript"/>
+        </w:rPr>
+      </w:pPr>
+      <w:r>
+        <w:rPr>
+          <w:rFonts w:ascii="Times New Roman" w:eastAsia="Times New Roman" w:hAnsi="Times New Roman" w:cs="Times New Roman"/>
+          <w:sz w:val="24"/>
+          <w:szCs w:val="24"/>
+        </w:rPr>
+        <w:t>Robert E. Clark</w:t>
+      </w:r>
+      <w:r>
+        <w:rPr>
+          <w:rFonts w:ascii="Times New Roman" w:eastAsia="Times New Roman" w:hAnsi="Times New Roman" w:cs="Times New Roman"/>
+          <w:sz w:val="24"/>
+          <w:szCs w:val="24"/>
+          <w:vertAlign w:val="superscript"/>
+        </w:rPr>
+        <w:t>1,2*</w:t>
+      </w:r>
+      <w:r>
+        <w:rPr>
+          <w:rFonts w:ascii="Times New Roman" w:eastAsia="Times New Roman" w:hAnsi="Times New Roman" w:cs="Times New Roman"/>
+          <w:sz w:val="24"/>
+          <w:szCs w:val="24"/>
+        </w:rPr>
+        <w:t xml:space="preserve">, </w:t>
+      </w:r>
+      <w:r>
+        <w:rPr>
+          <w:rFonts w:ascii="Times New Roman" w:eastAsia="Times New Roman" w:hAnsi="Times New Roman" w:cs="Times New Roman"/>
+          <w:sz w:val="24"/>
+          <w:szCs w:val="24"/>
+        </w:rPr>
+        <w:t>Diego Rincon</w:t>
+      </w:r>
+      <w:r>
+        <w:rPr>
+          <w:rFonts w:ascii="Times New Roman" w:eastAsia="Times New Roman" w:hAnsi="Times New Roman" w:cs="Times New Roman"/>
+          <w:sz w:val="24"/>
+          <w:szCs w:val="24"/>
+          <w:vertAlign w:val="superscript"/>
+        </w:rPr>
+        <w:t>1</w:t>
+      </w:r>
+      <w:r>
+        <w:rPr>
+          <w:rFonts w:ascii="Times New Roman" w:eastAsia="Times New Roman" w:hAnsi="Times New Roman" w:cs="Times New Roman"/>
+          <w:sz w:val="24"/>
+          <w:szCs w:val="24"/>
+        </w:rPr>
+        <w:t>, David W. Crowder</w:t>
+      </w:r>
+      <w:r>
+        <w:rPr>
+          <w:rFonts w:ascii="Times New Roman" w:eastAsia="Times New Roman" w:hAnsi="Times New Roman" w:cs="Times New Roman"/>
+          <w:sz w:val="24"/>
+          <w:szCs w:val="24"/>
+          <w:vertAlign w:val="superscript"/>
+        </w:rPr>
+        <w:t>1</w:t>
+      </w:r>
+      <w:r>
+        <w:rPr>
+          <w:rFonts w:ascii="Times New Roman" w:eastAsia="Times New Roman" w:hAnsi="Times New Roman" w:cs="Times New Roman"/>
+          <w:sz w:val="24"/>
+          <w:szCs w:val="24"/>
+        </w:rPr>
+        <w:t xml:space="preserve">, and </w:t>
+      </w:r>
+      <w:r>
+        <w:rPr>
+          <w:rFonts w:ascii="Times New Roman" w:eastAsia="Times New Roman" w:hAnsi="Times New Roman" w:cs="Times New Roman"/>
+          <w:sz w:val="24"/>
+          <w:szCs w:val="24"/>
+        </w:rPr>
+        <w:t>Sanford D. Eigenbrode</w:t>
+      </w:r>
+      <w:r>
+        <w:rPr>
+          <w:rFonts w:ascii="Times New Roman" w:eastAsia="Times New Roman" w:hAnsi="Times New Roman" w:cs="Times New Roman"/>
+          <w:sz w:val="24"/>
+          <w:szCs w:val="24"/>
+          <w:vertAlign w:val="superscript"/>
+        </w:rPr>
+        <w:t>3</w:t>
+      </w:r>
+    </w:p>
+    <w:p>
+      <w:pPr>
+        <w:spacing w:after="0" w:line="480" w:lineRule="auto"/>
+        <w:rPr>
+          <w:rFonts w:ascii="Times New Roman" w:eastAsia="Times New Roman" w:hAnsi="Times New Roman" w:cs="Times New Roman"/>
+          <w:sz w:val="24"/>
+          <w:szCs w:val="24"/>
+          <w:vertAlign w:val="superscript"/>
+        </w:rPr>
+      </w:pPr>
+    </w:p>
+    <w:p>
+      <w:pPr>
+        <w:spacing w:after="0" w:line="480" w:lineRule="auto"/>
+        <w:rPr>
+          <w:rFonts w:ascii="Times New Roman" w:eastAsia="Times New Roman" w:hAnsi="Times New Roman" w:cs="Times New Roman"/>
+          <w:sz w:val="24"/>
+          <w:szCs w:val="24"/>
+        </w:rPr>
+      </w:pPr>
+      <w:r>
+        <w:rPr>
+          <w:rFonts w:ascii="Times New Roman" w:eastAsia="Times New Roman" w:hAnsi="Times New Roman" w:cs="Times New Roman"/>
+          <w:sz w:val="24"/>
+          <w:szCs w:val="24"/>
+          <w:vertAlign w:val="superscript"/>
+        </w:rPr>
+        <w:t xml:space="preserve">1 </w:t>
+      </w:r>
+      <w:r>
+        <w:rPr>
+          <w:rFonts w:ascii="Times New Roman" w:eastAsia="Times New Roman" w:hAnsi="Times New Roman" w:cs="Times New Roman"/>
+          <w:sz w:val="24"/>
+          <w:szCs w:val="24"/>
+        </w:rPr>
+        <w:t>Department of Entomology, Washington State University, Pullman, Washington, USA</w:t>
+      </w:r>
+    </w:p>
+    <w:p>
+      <w:pPr>
+        <w:spacing w:after="0" w:line="480" w:lineRule="auto"/>
+        <w:rPr>
+          <w:rFonts w:ascii="Times New Roman" w:eastAsia="Times New Roman" w:hAnsi="Times New Roman" w:cs="Times New Roman"/>
+          <w:sz w:val="24"/>
+          <w:szCs w:val="24"/>
+        </w:rPr>
+      </w:pPr>
+      <w:r>
+        <w:rPr>
+          <w:rFonts w:ascii="Times New Roman" w:eastAsia="Times New Roman" w:hAnsi="Times New Roman" w:cs="Times New Roman"/>
+          <w:sz w:val="24"/>
+          <w:szCs w:val="24"/>
+          <w:vertAlign w:val="superscript"/>
+        </w:rPr>
+        <w:t xml:space="preserve">2 </w:t>
+      </w:r>
+      <w:r>
+        <w:rPr>
+          <w:rFonts w:ascii="Times New Roman" w:eastAsia="Times New Roman" w:hAnsi="Times New Roman" w:cs="Times New Roman"/>
+          <w:sz w:val="24"/>
+          <w:szCs w:val="24"/>
+        </w:rPr>
+        <w:t xml:space="preserve">EcoData Technology, </w:t>
+      </w:r>
+      <w:r>
+        <w:rPr>
+          <w:rFonts w:ascii="Times New Roman" w:eastAsia="Times New Roman" w:hAnsi="Times New Roman" w:cs="Times New Roman"/>
+          <w:sz w:val="24"/>
+          <w:szCs w:val="24"/>
+        </w:rPr>
+        <w:t>Plantsville</w:t>
+      </w:r>
+      <w:r>
+        <w:rPr>
+          <w:rFonts w:ascii="Times New Roman" w:eastAsia="Times New Roman" w:hAnsi="Times New Roman" w:cs="Times New Roman"/>
+          <w:sz w:val="24"/>
+          <w:szCs w:val="24"/>
+        </w:rPr>
+        <w:t>, Connecticut, USA</w:t>
+      </w:r>
+    </w:p>
+    <w:p>
+      <w:pPr>
+        <w:spacing w:after="0" w:line="480" w:lineRule="auto"/>
+        <w:rPr>
+          <w:rFonts w:ascii="Times New Roman" w:eastAsia="Times New Roman" w:hAnsi="Times New Roman" w:cs="Times New Roman"/>
+          <w:sz w:val="24"/>
+          <w:szCs w:val="24"/>
+        </w:rPr>
+      </w:pPr>
+      <w:r>
+        <w:rPr>
+          <w:rFonts w:ascii="Times New Roman" w:eastAsia="Times New Roman" w:hAnsi="Times New Roman" w:cs="Times New Roman"/>
+          <w:sz w:val="24"/>
+          <w:szCs w:val="24"/>
+          <w:vertAlign w:val="superscript"/>
+        </w:rPr>
+        <w:t xml:space="preserve">3 </w:t>
+      </w:r>
+      <w:r>
+        <w:rPr>
+          <w:rFonts w:ascii="Times New Roman" w:eastAsia="Times New Roman" w:hAnsi="Times New Roman" w:cs="Times New Roman"/>
+          <w:sz w:val="24"/>
+          <w:szCs w:val="24"/>
+        </w:rPr>
+        <w:t>Department of Entomology, Plant Pathology, and Nematology, University of Idaho, Moscow, Idaho, USA</w:t>
+      </w:r>
+    </w:p>
+    <w:p>
+      <w:pPr>
+        <w:spacing w:after="0" w:line="480" w:lineRule="auto"/>
+        <w:rPr>
+          <w:rFonts w:ascii="Times New Roman" w:eastAsia="Times New Roman" w:hAnsi="Times New Roman" w:cs="Times New Roman"/>
+          <w:sz w:val="24"/>
+          <w:szCs w:val="24"/>
+          <w:vertAlign w:val="superscript"/>
+        </w:rPr>
+      </w:pPr>
+    </w:p>
+    <w:p>
+      <w:pPr>
+        <w:spacing w:after="0" w:line="480" w:lineRule="auto"/>
+        <w:rPr>
+          <w:rFonts w:ascii="Times New Roman" w:eastAsia="Times New Roman" w:hAnsi="Times New Roman" w:cs="Times New Roman"/>
+          <w:sz w:val="24"/>
+          <w:szCs w:val="24"/>
+        </w:rPr>
+      </w:pPr>
+      <w:r>
+        <w:rPr>
+          <w:rFonts w:ascii="Times New Roman" w:eastAsia="Times New Roman" w:hAnsi="Times New Roman" w:cs="Times New Roman"/>
+          <w:sz w:val="24"/>
+          <w:szCs w:val="24"/>
+          <w:vertAlign w:val="superscript"/>
+        </w:rPr>
+        <w:t xml:space="preserve">* </w:t>
+      </w:r>
+      <w:r>
+        <w:rPr>
+          <w:rFonts w:ascii="Times New Roman" w:eastAsia="Times New Roman" w:hAnsi="Times New Roman" w:cs="Times New Roman"/>
+          <w:sz w:val="24"/>
+          <w:szCs w:val="24"/>
+        </w:rPr>
+        <w:t xml:space="preserve">Corresponding author: </w:t>
+      </w:r>
+      <w:hyperlink r:id="rId4" w:history="1">
+        <w:r>
+          <w:rPr>
+            <w:rFonts w:ascii="Times New Roman" w:eastAsia="Times New Roman" w:hAnsi="Times New Roman" w:cs="Times New Roman"/>
+            <w:color w:val="0563C1" w:themeColor="hyperlink"/>
+            <w:sz w:val="24"/>
+            <w:szCs w:val="24"/>
+            <w:u w:val="single"/>
+          </w:rPr>
+          <w:t>robert.e.clark@wsu.edu</w:t>
+        </w:r>
+      </w:hyperlink>
+    </w:p>
+    <w:p>
+      <w:pPr>
+        <w:spacing w:after="0" w:line="480" w:lineRule="auto"/>
+        <w:rPr>
+          <w:rFonts w:ascii="Times New Roman" w:eastAsia="Times New Roman" w:hAnsi="Times New Roman" w:cs="Times New Roman"/>
+          <w:sz w:val="24"/>
+          <w:szCs w:val="24"/>
+          <w:vertAlign w:val="superscript"/>
+        </w:rPr>
+      </w:pPr>
+    </w:p>
+    <w:p>
+      <w:pPr>
+        <w:spacing w:line="480" w:lineRule="auto"/>
+        <w:rPr>
+          <w:rFonts w:ascii="Times New Roman" w:eastAsia="Calibri" w:hAnsi="Times New Roman" w:cs="Times New Roman"/>
+          <w:b/>
+          <w:bCs/>
+          <w:sz w:val="24"/>
+          <w:szCs w:val="24"/>
+        </w:rPr>
+      </w:pPr>
     </w:p>
     <w:p>
       <w:pPr>

</xml_diff>